<commit_message>
Use docx template for styles
</commit_message>
<xml_diff>
--- a/src/main/resources/template.docx
+++ b/src/main/resources/template.docx
@@ -4,30 +4,528 @@
   <w:body>
     <w:p>
       <w:pPr>
-        <w:pStyle w:val="Heading1"/>
-      </w:pPr>
-      <w:r>
-        <w:t>Heading</w:t>
-      </w:r>
-    </w:p>
-    <w:p>
-      <w:pPr>
-        <w:pStyle w:val="ListParagraph"/>
-        <w:ind w:left="0"/>
-      </w:pPr>
-    </w:p>
-    <w:p>
-      <w:pPr>
-        <w:pStyle w:val="ListParagraph"/>
+        <w:pStyle w:val="Heading2"/>
+      </w:pPr>
+      <w:r>
+        <w:t>Monograph</w:t>
+      </w:r>
+    </w:p>
+    <w:p>
+      <w:pPr>
         <w:numPr>
           <w:ilvl w:val="0"/>
-          <w:numId w:val="2"/>
-        </w:numPr>
-      </w:pPr>
-      <w:r>
-        <w:t>bullet</w:t>
-      </w:r>
-    </w:p>
+          <w:numId w:val="4"/>
+        </w:numPr>
+        <w:spacing w:after="200"/>
+      </w:pPr>
+      <w:r>
+        <w:t>al-Burhān fī wujūh al-bayān</w:t>
+      </w:r>
+      <w:r>
+        <w:br/>
+        <w:t>البرهان في وجوه البيان</w:t>
+      </w:r>
+      <w:r>
+        <w:br/>
+        <w:t>Abū l-Ḥasan Isḥāq b. Ibrāhīm b. Sulaymān b. Wahab al-Kātib</w:t>
+      </w:r>
+      <w:r>
+        <w:br/>
+        <w:t>(d. 4th century/10th century)</w:t>
+      </w:r>
+    </w:p>
+    <w:p>
+      <w:pPr>
+        <w:numPr>
+          <w:ilvl w:val="0"/>
+          <w:numId w:val="3"/>
+        </w:numPr>
+        <w:spacing w:after="200"/>
+      </w:pPr>
+      <w:r>
+        <w:rPr>
+          <w:b/>
+          <w:bCs/>
+        </w:rPr>
+        <w:t>Editions</w:t>
+      </w:r>
+    </w:p>
+    <w:p>
+      <w:pPr>
+        <w:pStyle w:val="Compact"/>
+        <w:numPr>
+          <w:ilvl w:val="1"/>
+          <w:numId w:val="5"/>
+        </w:numPr>
+      </w:pPr>
+      <w:r>
+        <w:rPr>
+          <w:i/>
+          <w:iCs/>
+        </w:rPr>
+        <w:t>al-Burhān fī wujūh al-bayān</w:t>
+      </w:r>
+      <w:r>
+        <w:t xml:space="preserve"> (n.plac., n.pub, 1930)</w:t>
+      </w:r>
+    </w:p>
+    <w:p>
+      <w:pPr>
+        <w:pStyle w:val="Compact"/>
+        <w:numPr>
+          <w:ilvl w:val="1"/>
+          <w:numId w:val="5"/>
+        </w:numPr>
+      </w:pPr>
+      <w:r>
+        <w:rPr>
+          <w:i/>
+          <w:iCs/>
+        </w:rPr>
+        <w:t>al-Burhān fī wujūh al-bayān</w:t>
+      </w:r>
+      <w:r>
+        <w:t>, ed. ʿAbd al-Ḥamīd ʿIbādī (n.plac., n.pub, 1938)</w:t>
+      </w:r>
+    </w:p>
+    <w:p>
+      <w:pPr>
+        <w:pStyle w:val="Compact"/>
+        <w:numPr>
+          <w:ilvl w:val="1"/>
+          <w:numId w:val="5"/>
+        </w:numPr>
+      </w:pPr>
+      <w:r>
+        <w:rPr>
+          <w:i/>
+          <w:iCs/>
+        </w:rPr>
+        <w:t>Kitāb Naqd al-nathr</w:t>
+      </w:r>
+      <w:r>
+        <w:t>, ed. ʿAbd al-Ḥamīd al-ʿAbbādī (Cairo: Lajnat al-Taʾlīf wa-l-Tarjama wa-l-Nashr, 1940)</w:t>
+      </w:r>
+    </w:p>
+    <w:p>
+      <w:pPr>
+        <w:pStyle w:val="Compact"/>
+        <w:numPr>
+          <w:ilvl w:val="1"/>
+          <w:numId w:val="5"/>
+        </w:numPr>
+      </w:pPr>
+      <w:r>
+        <w:rPr>
+          <w:i/>
+          <w:iCs/>
+        </w:rPr>
+        <w:t>al-Burhān fī wujūh al-bayān</w:t>
+      </w:r>
+      <w:r>
+        <w:t>, ed. Aḥmad Maṭlūb (Baghdad: Jāmiʿat Baghdād, 1386/1967)</w:t>
+      </w:r>
+    </w:p>
+    <w:p>
+      <w:pPr>
+        <w:pStyle w:val="Compact"/>
+        <w:numPr>
+          <w:ilvl w:val="1"/>
+          <w:numId w:val="5"/>
+        </w:numPr>
+      </w:pPr>
+      <w:r>
+        <w:rPr>
+          <w:i/>
+          <w:iCs/>
+        </w:rPr>
+        <w:t>al-Burhān fī wujūh al-bayān</w:t>
+      </w:r>
+      <w:r>
+        <w:t>, ed. Ḥifnī Muḥammad Sharaf (Cairo: Maktabat al-Shabāb, 1389/1969)</w:t>
+      </w:r>
+    </w:p>
+    <w:p>
+      <w:pPr>
+        <w:pStyle w:val="Compact"/>
+        <w:numPr>
+          <w:ilvl w:val="1"/>
+          <w:numId w:val="5"/>
+        </w:numPr>
+      </w:pPr>
+      <w:r>
+        <w:rPr>
+          <w:i/>
+          <w:iCs/>
+        </w:rPr>
+        <w:t>Kitāb Naqd al-nathr</w:t>
+      </w:r>
+      <w:r>
+        <w:t xml:space="preserve"> (Beirut: Dār al-Kutub al-ʿIlmiyya, 1980)</w:t>
+      </w:r>
+    </w:p>
+    <w:p>
+      <w:pPr>
+        <w:pStyle w:val="Compact"/>
+        <w:numPr>
+          <w:ilvl w:val="1"/>
+          <w:numId w:val="5"/>
+        </w:numPr>
+      </w:pPr>
+      <w:r>
+        <w:rPr>
+          <w:i/>
+          <w:iCs/>
+        </w:rPr>
+        <w:t>Kitāb Naqd al-nathr</w:t>
+      </w:r>
+      <w:r>
+        <w:t xml:space="preserve"> (Beirut: Dār al-Kutub al-ʿIlmiyya, 1982)</w:t>
+      </w:r>
+    </w:p>
+    <w:p>
+      <w:pPr>
+        <w:pStyle w:val="Compact"/>
+        <w:numPr>
+          <w:ilvl w:val="1"/>
+          <w:numId w:val="5"/>
+        </w:numPr>
+      </w:pPr>
+      <w:r>
+        <w:rPr>
+          <w:i/>
+          <w:iCs/>
+        </w:rPr>
+        <w:t>Kitāb Naqd al-nathr</w:t>
+      </w:r>
+      <w:r>
+        <w:t xml:space="preserve"> (Sousse: Dār al-Maʿārif lil-Ṭibāʿa wa-l-Nashr, 2004)</w:t>
+      </w:r>
+    </w:p>
+    <w:p>
+      <w:pPr>
+        <w:pStyle w:val="Compact"/>
+        <w:numPr>
+          <w:ilvl w:val="1"/>
+          <w:numId w:val="5"/>
+        </w:numPr>
+      </w:pPr>
+      <w:r>
+        <w:rPr>
+          <w:i/>
+          <w:iCs/>
+        </w:rPr>
+        <w:t>al-Burhān fī wujūh al-bayān</w:t>
+      </w:r>
+      <w:r>
+        <w:t xml:space="preserve"> (Riyadh: Maktabat al-Rushd Nāshirūn, 2012)</w:t>
+      </w:r>
+    </w:p>
+    <w:p>
+      <w:pPr>
+        <w:numPr>
+          <w:ilvl w:val="0"/>
+          <w:numId w:val="4"/>
+        </w:numPr>
+        <w:spacing w:after="200"/>
+      </w:pPr>
+      <w:r>
+        <w:t>al-Dharīʿa ilā uṣūl al-sharīʿa</w:t>
+      </w:r>
+      <w:r>
+        <w:br/>
+        <w:t>الذريعة إلى أصول الشريعة</w:t>
+      </w:r>
+      <w:r>
+        <w:br/>
+        <w:t>ʿAlī b. al-Ḥusayn al-Sharīf al-Murtaḍā</w:t>
+      </w:r>
+      <w:r>
+        <w:br/>
+        <w:t>(d. 436/1044)</w:t>
+      </w:r>
+    </w:p>
+    <w:p>
+      <w:pPr>
+        <w:numPr>
+          <w:ilvl w:val="0"/>
+          <w:numId w:val="3"/>
+        </w:numPr>
+        <w:spacing w:after="200"/>
+      </w:pPr>
+      <w:r>
+        <w:rPr>
+          <w:b/>
+          <w:bCs/>
+        </w:rPr>
+        <w:t>Principle Manuscripts</w:t>
+      </w:r>
+    </w:p>
+    <w:p>
+      <w:pPr>
+        <w:pStyle w:val="Compact"/>
+        <w:numPr>
+          <w:ilvl w:val="1"/>
+          <w:numId w:val="5"/>
+        </w:numPr>
+      </w:pPr>
+      <w:r>
+        <w:t>University of California, Los Angeles (#MS164), dated 5th-9th centuries/11th-15th centuries</w:t>
+      </w:r>
+    </w:p>
+    <w:p>
+      <w:pPr>
+        <w:pStyle w:val="Compact"/>
+        <w:numPr>
+          <w:ilvl w:val="1"/>
+          <w:numId w:val="5"/>
+        </w:numPr>
+      </w:pPr>
+      <w:r>
+        <w:t>Majlis, Tehran (#3185), dated 969/1561</w:t>
+      </w:r>
+    </w:p>
+    <w:p>
+      <w:pPr>
+        <w:pStyle w:val="Compact"/>
+        <w:numPr>
+          <w:ilvl w:val="1"/>
+          <w:numId w:val="5"/>
+        </w:numPr>
+      </w:pPr>
+      <w:r>
+        <w:t>Majlis, Tehran (#3794), dated 1025/1616</w:t>
+      </w:r>
+    </w:p>
+    <w:p>
+      <w:pPr>
+        <w:pStyle w:val="Compact"/>
+        <w:numPr>
+          <w:ilvl w:val="1"/>
+          <w:numId w:val="5"/>
+        </w:numPr>
+      </w:pPr>
+      <w:r>
+        <w:t>Marʿashī, Qum (#6519), dated 1027/1618</w:t>
+      </w:r>
+    </w:p>
+    <w:p>
+      <w:pPr>
+        <w:pStyle w:val="Compact"/>
+        <w:numPr>
+          <w:ilvl w:val="1"/>
+          <w:numId w:val="5"/>
+        </w:numPr>
+      </w:pPr>
+      <w:r>
+        <w:t>Maktabat Amīr al-Muʾminīn, Najaf (#140), dated 1042/1632-33</w:t>
+      </w:r>
+    </w:p>
+    <w:p>
+      <w:pPr>
+        <w:numPr>
+          <w:ilvl w:val="0"/>
+          <w:numId w:val="3"/>
+        </w:numPr>
+        <w:spacing w:after="200"/>
+      </w:pPr>
+      <w:r>
+        <w:rPr>
+          <w:b/>
+          <w:bCs/>
+        </w:rPr>
+        <w:t>Editions</w:t>
+      </w:r>
+    </w:p>
+    <w:p>
+      <w:pPr>
+        <w:pStyle w:val="Compact"/>
+        <w:numPr>
+          <w:ilvl w:val="1"/>
+          <w:numId w:val="5"/>
+        </w:numPr>
+      </w:pPr>
+      <w:r>
+        <w:rPr>
+          <w:i/>
+          <w:iCs/>
+        </w:rPr>
+        <w:t>al-Dharīʿa ilā uṣūl al-sharīʿa</w:t>
+      </w:r>
+      <w:r>
+        <w:t>, ed. Abū l-Qāsim al-Gurjī (Tehran: Intishārāt-i Dānishgāh-i Tehrān, 1346Sh/1967)</w:t>
+      </w:r>
+    </w:p>
+    <w:p>
+      <w:pPr>
+        <w:pStyle w:val="Compact"/>
+        <w:numPr>
+          <w:ilvl w:val="1"/>
+          <w:numId w:val="5"/>
+        </w:numPr>
+      </w:pPr>
+      <w:r>
+        <w:rPr>
+          <w:i/>
+          <w:iCs/>
+        </w:rPr>
+        <w:t>al-Dharīʿa ilā uṣūl al-sharīʿa</w:t>
+      </w:r>
+      <w:r>
+        <w:t>, ed. Abū l-Qāsim al-Gurjī (Tehran: Intishārāt-i Dānishgāh-i Tehrān, 1363Sh/1985)</w:t>
+      </w:r>
+    </w:p>
+    <w:p>
+      <w:pPr>
+        <w:pStyle w:val="Compact"/>
+        <w:numPr>
+          <w:ilvl w:val="1"/>
+          <w:numId w:val="5"/>
+        </w:numPr>
+      </w:pPr>
+      <w:r>
+        <w:rPr>
+          <w:i/>
+          <w:iCs/>
+        </w:rPr>
+        <w:t>al-Dharīʿa ilā uṣūl al-sharīʿa</w:t>
+      </w:r>
+      <w:r>
+        <w:t>, ed. Abū l-Qāsim al-Gurjī (Tehran: Intishārāt-i Dānishgāh-i Tehrān, 1376Sh/1998)</w:t>
+      </w:r>
+    </w:p>
+    <w:p>
+      <w:pPr>
+        <w:pStyle w:val="Compact"/>
+        <w:numPr>
+          <w:ilvl w:val="1"/>
+          <w:numId w:val="5"/>
+        </w:numPr>
+      </w:pPr>
+      <w:r>
+        <w:rPr>
+          <w:i/>
+          <w:iCs/>
+        </w:rPr>
+        <w:t>al-Dharīʿa ilā uṣūl al-sharīʿa</w:t>
+      </w:r>
+      <w:r>
+        <w:t>, ed. al-Lajna al-ʿIlmiyya fī Muʾassasat al-Imām al-Ṣādiq (Qum: Muʾassasat al-Imām al-Ṣādiq, 1387Sh/2008)</w:t>
+      </w:r>
+    </w:p>
+    <w:p>
+      <w:pPr>
+        <w:pStyle w:val="Compact"/>
+        <w:numPr>
+          <w:ilvl w:val="1"/>
+          <w:numId w:val="5"/>
+        </w:numPr>
+      </w:pPr>
+      <w:r>
+        <w:rPr>
+          <w:i/>
+          <w:iCs/>
+        </w:rPr>
+        <w:lastRenderedPageBreak/>
+        <w:t>al-Dharīʿa ilā uṣūl al-sharīʿa</w:t>
+      </w:r>
+      <w:r>
+        <w:t>, ed. al-Sayyid ʿAlī Riḍā al-Madadī (Mashhad: Bunyād-i Pazhūhishhā-yi Islāmī – Āstān-i Quds-i Raḍawī, 1399Sh/2020)</w:t>
+      </w:r>
+    </w:p>
+    <w:p>
+      <w:pPr>
+        <w:numPr>
+          <w:ilvl w:val="0"/>
+          <w:numId w:val="3"/>
+        </w:numPr>
+        <w:spacing w:after="200"/>
+      </w:pPr>
+      <w:r>
+        <w:rPr>
+          <w:b/>
+          <w:bCs/>
+        </w:rPr>
+        <w:t>Commentaries</w:t>
+      </w:r>
+    </w:p>
+    <w:p>
+      <w:pPr>
+        <w:pStyle w:val="Compact"/>
+        <w:numPr>
+          <w:ilvl w:val="1"/>
+          <w:numId w:val="5"/>
+        </w:numPr>
+      </w:pPr>
+      <w:r>
+        <w:rPr>
+          <w:i/>
+          <w:iCs/>
+        </w:rPr>
+        <w:t>Sharḥ al-Dharīʿa</w:t>
+      </w:r>
+      <w:r>
+        <w:t>, Kamāl al-Dīn al-Murtaḍā b. al-Muntahā b. al-Ḥusayn b. ʿAlī al-Ḥusaynī al-Marʿashī (d. after 525/1130)</w:t>
+      </w:r>
+    </w:p>
+    <w:p>
+      <w:pPr>
+        <w:pStyle w:val="Compact"/>
+        <w:numPr>
+          <w:ilvl w:val="1"/>
+          <w:numId w:val="5"/>
+        </w:numPr>
+      </w:pPr>
+      <w:r>
+        <w:rPr>
+          <w:i/>
+          <w:iCs/>
+        </w:rPr>
+        <w:t>Sharḥ masāʾil al-Dharīʿa</w:t>
+      </w:r>
+      <w:r>
+        <w:t>, Muḥammad b. ʿAlī al-Ṭabarī (fl. 553/1158)</w:t>
+      </w:r>
+    </w:p>
+    <w:p>
+      <w:pPr>
+        <w:pStyle w:val="Compact"/>
+        <w:numPr>
+          <w:ilvl w:val="1"/>
+          <w:numId w:val="5"/>
+        </w:numPr>
+      </w:pPr>
+      <w:r>
+        <w:rPr>
+          <w:i/>
+          <w:iCs/>
+        </w:rPr>
+        <w:t>al-Mustaqṣā fī sharḥ al-Dharīʿa</w:t>
+      </w:r>
+      <w:r>
+        <w:t>, Hibatallāh ’Quṭb al-Dīn al-Rāwandī (d. 573/1177)</w:t>
+      </w:r>
+    </w:p>
+    <w:p>
+      <w:pPr>
+        <w:pStyle w:val="Compact"/>
+        <w:numPr>
+          <w:ilvl w:val="1"/>
+          <w:numId w:val="5"/>
+        </w:numPr>
+      </w:pPr>
+      <w:r>
+        <w:rPr>
+          <w:i/>
+          <w:iCs/>
+        </w:rPr>
+        <w:t>al-Iʿtibār ʿalā kitāb al-Dharīʿa ilā uṣūl al-sharīʿa</w:t>
+      </w:r>
+      <w:r>
+        <w:t>, ʿIzz al-Dīn Abū Ḥāmid ʿAbd al-Ḥamīd b. Hibatallāh b. Muḥammad (b. Muḥammad) b. al-Ḥusayn b. Abī l-Ḥadīd al-Madāʾinī al-Baghdādī (d. 655 or 656/1257 or 1258)</w:t>
+      </w:r>
+    </w:p>
+    <w:p/>
     <w:sectPr>
       <w:pgSz w:w="11906" w:h="16838"/>
       <w:pgMar w:top="1440" w:right="1440" w:bottom="1440" w:left="1440" w:header="708" w:footer="708" w:gutter="0"/>
@@ -41,6 +539,250 @@
 <file path=word/numbering.xml><?xml version="1.0" encoding="utf-8"?>
 <w:numbering xmlns:wpc="http://schemas.microsoft.com/office/word/2010/wordprocessingCanvas" xmlns:cx="http://schemas.microsoft.com/office/drawing/2014/chartex" xmlns:cx1="http://schemas.microsoft.com/office/drawing/2015/9/8/chartex" xmlns:cx2="http://schemas.microsoft.com/office/drawing/2015/10/21/chartex" xmlns:cx3="http://schemas.microsoft.com/office/drawing/2016/5/9/chartex" xmlns:cx4="http://schemas.microsoft.com/office/drawing/2016/5/10/chartex" xmlns:cx5="http://schemas.microsoft.com/office/drawing/2016/5/11/chartex" xmlns:cx6="http://schemas.microsoft.com/office/drawing/2016/5/12/chartex" xmlns:cx7="http://schemas.microsoft.com/office/drawing/2016/5/13/chartex" xmlns:cx8="http://schemas.microsoft.com/office/drawing/2016/5/14/chartex" xmlns:mc="http://schemas.openxmlformats.org/markup-compatibility/2006" xmlns:aink="http://schemas.microsoft.com/office/drawing/2016/ink" xmlns:am3d="http://schemas.microsoft.com/office/drawing/2017/model3d" xmlns:o="urn:schemas-microsoft-com:office:office" xmlns:oel="http://schemas.microsoft.com/office/2019/extlst" xmlns:r="http://schemas.openxmlformats.org/officeDocument/2006/relationships" xmlns:m="http://schemas.openxmlformats.org/officeDocument/2006/math" xmlns:v="urn:schemas-microsoft-com:vml" xmlns:wp14="http://schemas.microsoft.com/office/word/2010/wordprocessingDrawing" xmlns:wp="http://schemas.openxmlformats.org/drawingml/2006/wordprocessingDrawing" xmlns:w10="urn:schemas-microsoft-com:office:word" xmlns:w="http://schemas.openxmlformats.org/wordprocessingml/2006/main" xmlns:w14="http://schemas.microsoft.com/office/word/2010/wordml" xmlns:w15="http://schemas.microsoft.com/office/word/2012/wordml" xmlns:w16cex="http://schemas.microsoft.com/office/word/2018/wordml/cex" xmlns:w16cid="http://schemas.microsoft.com/office/word/2016/wordml/cid" xmlns:w16="http://schemas.microsoft.com/office/word/2018/wordml" xmlns:w16sdtdh="http://schemas.microsoft.com/office/word/2020/wordml/sdtdatahash" xmlns:w16se="http://schemas.microsoft.com/office/word/2015/wordml/symex" xmlns:wpg="http://schemas.microsoft.com/office/word/2010/wordprocessingGroup" xmlns:wpi="http://schemas.microsoft.com/office/word/2010/wordprocessingInk" xmlns:wne="http://schemas.microsoft.com/office/word/2006/wordml" xmlns:wps="http://schemas.microsoft.com/office/word/2010/wordprocessingShape" mc:Ignorable="w14 w15 w16se w16cid w16 w16cex w16sdtdh wp14">
   <w:abstractNum w:abstractNumId="0" w15:restartNumberingAfterBreak="0">
+    <w:nsid w:val="0000A990"/>
+    <w:multiLevelType w:val="multilevel"/>
+    <w:tmpl w:val="C200011E"/>
+    <w:lvl w:ilvl="0">
+      <w:numFmt w:val="bullet"/>
+      <w:lvlText w:val=" "/>
+      <w:lvlJc w:val="left"/>
+      <w:pPr>
+        <w:ind w:left="720" w:hanging="480"/>
+      </w:pPr>
+    </w:lvl>
+    <w:lvl w:ilvl="1">
+      <w:numFmt w:val="bullet"/>
+      <w:lvlText w:val=" "/>
+      <w:lvlJc w:val="left"/>
+      <w:pPr>
+        <w:ind w:left="1440" w:hanging="480"/>
+      </w:pPr>
+    </w:lvl>
+    <w:lvl w:ilvl="2">
+      <w:numFmt w:val="bullet"/>
+      <w:lvlText w:val=" "/>
+      <w:lvlJc w:val="left"/>
+      <w:pPr>
+        <w:ind w:left="2160" w:hanging="480"/>
+      </w:pPr>
+    </w:lvl>
+    <w:lvl w:ilvl="3">
+      <w:numFmt w:val="bullet"/>
+      <w:lvlText w:val=" "/>
+      <w:lvlJc w:val="left"/>
+      <w:pPr>
+        <w:ind w:left="2880" w:hanging="480"/>
+      </w:pPr>
+    </w:lvl>
+    <w:lvl w:ilvl="4">
+      <w:numFmt w:val="bullet"/>
+      <w:lvlText w:val=" "/>
+      <w:lvlJc w:val="left"/>
+      <w:pPr>
+        <w:ind w:left="3600" w:hanging="480"/>
+      </w:pPr>
+    </w:lvl>
+    <w:lvl w:ilvl="5">
+      <w:numFmt w:val="bullet"/>
+      <w:lvlText w:val=" "/>
+      <w:lvlJc w:val="left"/>
+      <w:pPr>
+        <w:ind w:left="4320" w:hanging="480"/>
+      </w:pPr>
+    </w:lvl>
+    <w:lvl w:ilvl="6">
+      <w:numFmt w:val="bullet"/>
+      <w:lvlText w:val=" "/>
+      <w:lvlJc w:val="left"/>
+      <w:pPr>
+        <w:ind w:left="5040" w:hanging="480"/>
+      </w:pPr>
+    </w:lvl>
+    <w:lvl w:ilvl="7">
+      <w:numFmt w:val="bullet"/>
+      <w:lvlText w:val=" "/>
+      <w:lvlJc w:val="left"/>
+      <w:pPr>
+        <w:ind w:left="5760" w:hanging="480"/>
+      </w:pPr>
+    </w:lvl>
+    <w:lvl w:ilvl="8">
+      <w:numFmt w:val="bullet"/>
+      <w:lvlText w:val=" "/>
+      <w:lvlJc w:val="left"/>
+      <w:pPr>
+        <w:ind w:left="6480" w:hanging="480"/>
+      </w:pPr>
+    </w:lvl>
+  </w:abstractNum>
+  <w:abstractNum w:abstractNumId="1" w15:restartNumberingAfterBreak="0">
+    <w:nsid w:val="0000A991"/>
+    <w:multiLevelType w:val="multilevel"/>
+    <w:tmpl w:val="E97E2F72"/>
+    <w:lvl w:ilvl="0">
+      <w:numFmt w:val="bullet"/>
+      <w:lvlText w:val="•"/>
+      <w:lvlJc w:val="left"/>
+      <w:pPr>
+        <w:ind w:left="720" w:hanging="480"/>
+      </w:pPr>
+    </w:lvl>
+    <w:lvl w:ilvl="1">
+      <w:start w:val="1"/>
+      <w:numFmt w:val="bullet"/>
+      <w:lvlText w:val=""/>
+      <w:lvlJc w:val="left"/>
+      <w:pPr>
+        <w:ind w:left="1320" w:hanging="360"/>
+      </w:pPr>
+      <w:rPr>
+        <w:rFonts w:ascii="Symbol" w:hAnsi="Symbol" w:cs="Symbol" w:hint="default"/>
+      </w:rPr>
+    </w:lvl>
+    <w:lvl w:ilvl="2">
+      <w:numFmt w:val="bullet"/>
+      <w:lvlText w:val="•"/>
+      <w:lvlJc w:val="left"/>
+      <w:pPr>
+        <w:ind w:left="2160" w:hanging="480"/>
+      </w:pPr>
+    </w:lvl>
+    <w:lvl w:ilvl="3">
+      <w:numFmt w:val="bullet"/>
+      <w:lvlText w:val="–"/>
+      <w:lvlJc w:val="left"/>
+      <w:pPr>
+        <w:ind w:left="2880" w:hanging="480"/>
+      </w:pPr>
+    </w:lvl>
+    <w:lvl w:ilvl="4">
+      <w:numFmt w:val="bullet"/>
+      <w:lvlText w:val="•"/>
+      <w:lvlJc w:val="left"/>
+      <w:pPr>
+        <w:ind w:left="3600" w:hanging="480"/>
+      </w:pPr>
+    </w:lvl>
+    <w:lvl w:ilvl="5">
+      <w:numFmt w:val="bullet"/>
+      <w:lvlText w:val="–"/>
+      <w:lvlJc w:val="left"/>
+      <w:pPr>
+        <w:ind w:left="4320" w:hanging="480"/>
+      </w:pPr>
+    </w:lvl>
+    <w:lvl w:ilvl="6">
+      <w:numFmt w:val="bullet"/>
+      <w:lvlText w:val="•"/>
+      <w:lvlJc w:val="left"/>
+      <w:pPr>
+        <w:ind w:left="5040" w:hanging="480"/>
+      </w:pPr>
+    </w:lvl>
+    <w:lvl w:ilvl="7">
+      <w:numFmt w:val="bullet"/>
+      <w:lvlText w:val="–"/>
+      <w:lvlJc w:val="left"/>
+      <w:pPr>
+        <w:ind w:left="5760" w:hanging="480"/>
+      </w:pPr>
+    </w:lvl>
+    <w:lvl w:ilvl="8">
+      <w:numFmt w:val="bullet"/>
+      <w:lvlText w:val="•"/>
+      <w:lvlJc w:val="left"/>
+      <w:pPr>
+        <w:ind w:left="6480" w:hanging="480"/>
+      </w:pPr>
+    </w:lvl>
+  </w:abstractNum>
+  <w:abstractNum w:abstractNumId="2" w15:restartNumberingAfterBreak="0">
+    <w:nsid w:val="00A99411"/>
+    <w:multiLevelType w:val="multilevel"/>
+    <w:tmpl w:val="A61026CA"/>
+    <w:lvl w:ilvl="0">
+      <w:start w:val="1"/>
+      <w:numFmt w:val="decimal"/>
+      <w:lvlText w:val="%1."/>
+      <w:lvlJc w:val="left"/>
+      <w:pPr>
+        <w:ind w:left="720" w:hanging="480"/>
+      </w:pPr>
+    </w:lvl>
+    <w:lvl w:ilvl="1">
+      <w:start w:val="1"/>
+      <w:numFmt w:val="decimal"/>
+      <w:lvlText w:val="%2."/>
+      <w:lvlJc w:val="left"/>
+      <w:pPr>
+        <w:ind w:left="1440" w:hanging="480"/>
+      </w:pPr>
+    </w:lvl>
+    <w:lvl w:ilvl="2">
+      <w:start w:val="1"/>
+      <w:numFmt w:val="decimal"/>
+      <w:lvlText w:val="%3."/>
+      <w:lvlJc w:val="left"/>
+      <w:pPr>
+        <w:ind w:left="2160" w:hanging="480"/>
+      </w:pPr>
+    </w:lvl>
+    <w:lvl w:ilvl="3">
+      <w:start w:val="1"/>
+      <w:numFmt w:val="decimal"/>
+      <w:lvlText w:val="%4."/>
+      <w:lvlJc w:val="left"/>
+      <w:pPr>
+        <w:ind w:left="2880" w:hanging="480"/>
+      </w:pPr>
+    </w:lvl>
+    <w:lvl w:ilvl="4">
+      <w:start w:val="1"/>
+      <w:numFmt w:val="decimal"/>
+      <w:lvlText w:val="%5."/>
+      <w:lvlJc w:val="left"/>
+      <w:pPr>
+        <w:ind w:left="3600" w:hanging="480"/>
+      </w:pPr>
+    </w:lvl>
+    <w:lvl w:ilvl="5">
+      <w:start w:val="1"/>
+      <w:numFmt w:val="decimal"/>
+      <w:lvlText w:val="%6."/>
+      <w:lvlJc w:val="left"/>
+      <w:pPr>
+        <w:ind w:left="4320" w:hanging="480"/>
+      </w:pPr>
+    </w:lvl>
+    <w:lvl w:ilvl="6">
+      <w:start w:val="1"/>
+      <w:numFmt w:val="decimal"/>
+      <w:lvlText w:val="%7."/>
+      <w:lvlJc w:val="left"/>
+      <w:pPr>
+        <w:ind w:left="5040" w:hanging="480"/>
+      </w:pPr>
+    </w:lvl>
+    <w:lvl w:ilvl="7">
+      <w:start w:val="1"/>
+      <w:numFmt w:val="decimal"/>
+      <w:lvlText w:val="%8."/>
+      <w:lvlJc w:val="left"/>
+      <w:pPr>
+        <w:ind w:left="5760" w:hanging="480"/>
+      </w:pPr>
+    </w:lvl>
+    <w:lvl w:ilvl="8">
+      <w:start w:val="1"/>
+      <w:numFmt w:val="decimal"/>
+      <w:lvlText w:val="%9."/>
+      <w:lvlJc w:val="left"/>
+      <w:pPr>
+        <w:ind w:left="6480" w:hanging="480"/>
+      </w:pPr>
+    </w:lvl>
+  </w:abstractNum>
+  <w:abstractNum w:abstractNumId="3" w15:restartNumberingAfterBreak="0">
     <w:nsid w:val="1F401F32"/>
     <w:multiLevelType w:val="hybridMultilevel"/>
     <w:tmpl w:val="DF3A324E"/>
@@ -153,7 +895,85 @@
       </w:rPr>
     </w:lvl>
   </w:abstractNum>
-  <w:abstractNum w:abstractNumId="1" w15:restartNumberingAfterBreak="0">
+  <w:abstractNum w:abstractNumId="4" w15:restartNumberingAfterBreak="0">
+    <w:nsid w:val="3E25434B"/>
+    <w:multiLevelType w:val="multilevel"/>
+    <w:tmpl w:val="CEF8957E"/>
+    <w:styleLink w:val="CurrentList1"/>
+    <w:lvl w:ilvl="0">
+      <w:numFmt w:val="bullet"/>
+      <w:lvlText w:val="•"/>
+      <w:lvlJc w:val="left"/>
+      <w:pPr>
+        <w:ind w:left="720" w:hanging="480"/>
+      </w:pPr>
+    </w:lvl>
+    <w:lvl w:ilvl="1">
+      <w:numFmt w:val="bullet"/>
+      <w:lvlText w:val="–"/>
+      <w:lvlJc w:val="left"/>
+      <w:pPr>
+        <w:ind w:left="1440" w:hanging="480"/>
+      </w:pPr>
+    </w:lvl>
+    <w:lvl w:ilvl="2">
+      <w:numFmt w:val="bullet"/>
+      <w:lvlText w:val="•"/>
+      <w:lvlJc w:val="left"/>
+      <w:pPr>
+        <w:ind w:left="2160" w:hanging="480"/>
+      </w:pPr>
+    </w:lvl>
+    <w:lvl w:ilvl="3">
+      <w:numFmt w:val="bullet"/>
+      <w:lvlText w:val="–"/>
+      <w:lvlJc w:val="left"/>
+      <w:pPr>
+        <w:ind w:left="2880" w:hanging="480"/>
+      </w:pPr>
+    </w:lvl>
+    <w:lvl w:ilvl="4">
+      <w:numFmt w:val="bullet"/>
+      <w:lvlText w:val="•"/>
+      <w:lvlJc w:val="left"/>
+      <w:pPr>
+        <w:ind w:left="3600" w:hanging="480"/>
+      </w:pPr>
+    </w:lvl>
+    <w:lvl w:ilvl="5">
+      <w:numFmt w:val="bullet"/>
+      <w:lvlText w:val="–"/>
+      <w:lvlJc w:val="left"/>
+      <w:pPr>
+        <w:ind w:left="4320" w:hanging="480"/>
+      </w:pPr>
+    </w:lvl>
+    <w:lvl w:ilvl="6">
+      <w:numFmt w:val="bullet"/>
+      <w:lvlText w:val="•"/>
+      <w:lvlJc w:val="left"/>
+      <w:pPr>
+        <w:ind w:left="5040" w:hanging="480"/>
+      </w:pPr>
+    </w:lvl>
+    <w:lvl w:ilvl="7">
+      <w:numFmt w:val="bullet"/>
+      <w:lvlText w:val="–"/>
+      <w:lvlJc w:val="left"/>
+      <w:pPr>
+        <w:ind w:left="5760" w:hanging="480"/>
+      </w:pPr>
+    </w:lvl>
+    <w:lvl w:ilvl="8">
+      <w:numFmt w:val="bullet"/>
+      <w:lvlText w:val="•"/>
+      <w:lvlJc w:val="left"/>
+      <w:pPr>
+        <w:ind w:left="6480" w:hanging="480"/>
+      </w:pPr>
+    </w:lvl>
+  </w:abstractNum>
+  <w:abstractNum w:abstractNumId="5" w15:restartNumberingAfterBreak="0">
     <w:nsid w:val="548E185A"/>
     <w:multiLevelType w:val="hybridMultilevel"/>
     <w:tmpl w:val="F16E9774"/>
@@ -267,10 +1087,49 @@
     </w:lvl>
   </w:abstractNum>
   <w:num w:numId="1" w16cid:durableId="1974748086">
+    <w:abstractNumId w:val="5"/>
+  </w:num>
+  <w:num w:numId="2" w16cid:durableId="438989678">
+    <w:abstractNumId w:val="3"/>
+  </w:num>
+  <w:num w:numId="3" w16cid:durableId="653222011">
+    <w:abstractNumId w:val="0"/>
+  </w:num>
+  <w:num w:numId="4" w16cid:durableId="395013359">
+    <w:abstractNumId w:val="2"/>
+    <w:lvlOverride w:ilvl="0">
+      <w:startOverride w:val="1"/>
+    </w:lvlOverride>
+    <w:lvlOverride w:ilvl="1">
+      <w:startOverride w:val="1"/>
+    </w:lvlOverride>
+    <w:lvlOverride w:ilvl="2">
+      <w:startOverride w:val="1"/>
+    </w:lvlOverride>
+    <w:lvlOverride w:ilvl="3">
+      <w:startOverride w:val="1"/>
+    </w:lvlOverride>
+    <w:lvlOverride w:ilvl="4">
+      <w:startOverride w:val="1"/>
+    </w:lvlOverride>
+    <w:lvlOverride w:ilvl="5">
+      <w:startOverride w:val="1"/>
+    </w:lvlOverride>
+    <w:lvlOverride w:ilvl="6">
+      <w:startOverride w:val="1"/>
+    </w:lvlOverride>
+    <w:lvlOverride w:ilvl="7">
+      <w:startOverride w:val="1"/>
+    </w:lvlOverride>
+    <w:lvlOverride w:ilvl="8">
+      <w:startOverride w:val="1"/>
+    </w:lvlOverride>
+  </w:num>
+  <w:num w:numId="5" w16cid:durableId="220989023">
     <w:abstractNumId w:val="1"/>
   </w:num>
-  <w:num w:numId="2" w16cid:durableId="438989678">
-    <w:abstractNumId w:val="0"/>
+  <w:num w:numId="6" w16cid:durableId="1632174414">
+    <w:abstractNumId w:val="4"/>
   </w:num>
 </w:numbering>
 </file>
@@ -669,6 +1528,10 @@
   <w:style w:type="paragraph" w:default="1" w:styleId="Normal">
     <w:name w:val="Normal"/>
     <w:qFormat/>
+    <w:rsid w:val="00CF0C2C"/>
+    <w:pPr>
+      <w:spacing w:before="120"/>
+    </w:pPr>
   </w:style>
   <w:style w:type="paragraph" w:styleId="Heading1">
     <w:name w:val="heading 1"/>
@@ -689,6 +1552,28 @@
       <w:color w:val="2F5496" w:themeColor="accent1" w:themeShade="BF"/>
       <w:sz w:val="32"/>
       <w:szCs w:val="32"/>
+    </w:rPr>
+  </w:style>
+  <w:style w:type="paragraph" w:styleId="Heading2">
+    <w:name w:val="heading 2"/>
+    <w:basedOn w:val="Normal"/>
+    <w:next w:val="Normal"/>
+    <w:link w:val="Heading2Char"/>
+    <w:uiPriority w:val="9"/>
+    <w:unhideWhenUsed/>
+    <w:qFormat/>
+    <w:rsid w:val="002868BB"/>
+    <w:pPr>
+      <w:keepNext/>
+      <w:keepLines/>
+      <w:spacing w:before="160" w:after="120"/>
+      <w:outlineLvl w:val="1"/>
+    </w:pPr>
+    <w:rPr>
+      <w:rFonts w:asciiTheme="majorHAnsi" w:eastAsiaTheme="majorEastAsia" w:hAnsiTheme="majorHAnsi" w:cstheme="majorBidi"/>
+      <w:color w:val="000000" w:themeColor="text1"/>
+      <w:sz w:val="26"/>
+      <w:szCs w:val="26"/>
     </w:rPr>
   </w:style>
   <w:style w:type="character" w:default="1" w:styleId="DefaultParagraphFont">
@@ -740,6 +1625,61 @@
     <w:pPr>
       <w:ind w:left="720"/>
       <w:contextualSpacing/>
+    </w:pPr>
+  </w:style>
+  <w:style w:type="paragraph" w:customStyle="1" w:styleId="Compact">
+    <w:name w:val="Compact"/>
+    <w:basedOn w:val="BodyText"/>
+    <w:qFormat/>
+    <w:rsid w:val="002868BB"/>
+    <w:pPr>
+      <w:spacing w:before="36" w:after="36"/>
+    </w:pPr>
+    <w:rPr>
+      <w:lang w:val="en-US"/>
+    </w:rPr>
+  </w:style>
+  <w:style w:type="paragraph" w:styleId="BodyText">
+    <w:name w:val="Body Text"/>
+    <w:basedOn w:val="Normal"/>
+    <w:link w:val="BodyTextChar"/>
+    <w:uiPriority w:val="99"/>
+    <w:semiHidden/>
+    <w:unhideWhenUsed/>
+    <w:rsid w:val="002868BB"/>
+    <w:pPr>
+      <w:spacing w:after="120"/>
+    </w:pPr>
+  </w:style>
+  <w:style w:type="character" w:customStyle="1" w:styleId="BodyTextChar">
+    <w:name w:val="Body Text Char"/>
+    <w:basedOn w:val="DefaultParagraphFont"/>
+    <w:link w:val="BodyText"/>
+    <w:uiPriority w:val="99"/>
+    <w:semiHidden/>
+    <w:rsid w:val="002868BB"/>
+  </w:style>
+  <w:style w:type="character" w:customStyle="1" w:styleId="Heading2Char">
+    <w:name w:val="Heading 2 Char"/>
+    <w:basedOn w:val="DefaultParagraphFont"/>
+    <w:link w:val="Heading2"/>
+    <w:uiPriority w:val="9"/>
+    <w:rsid w:val="002868BB"/>
+    <w:rPr>
+      <w:rFonts w:asciiTheme="majorHAnsi" w:eastAsiaTheme="majorEastAsia" w:hAnsiTheme="majorHAnsi" w:cstheme="majorBidi"/>
+      <w:color w:val="000000" w:themeColor="text1"/>
+      <w:sz w:val="26"/>
+      <w:szCs w:val="26"/>
+    </w:rPr>
+  </w:style>
+  <w:style w:type="numbering" w:customStyle="1" w:styleId="CurrentList1">
+    <w:name w:val="Current List1"/>
+    <w:uiPriority w:val="99"/>
+    <w:rsid w:val="002868BB"/>
+    <w:pPr>
+      <w:numPr>
+        <w:numId w:val="6"/>
+      </w:numPr>
     </w:pPr>
   </w:style>
 </w:styles>

</xml_diff>